<commit_message>
Diverse deler av dokumentasjon
Forbedret kom-i-gang dokument, skrevet kort intro om antakelser og oppdatert bruker dokumentasjon litt
</commit_message>
<xml_diff>
--- a/parkx_dokumentasjon/Bruker Dokumentasjon.docx
+++ b/parkx_dokumentasjon/Bruker Dokumentasjon.docx
@@ -211,7 +211,23 @@
           <w:sz w:val="24"/>
           <w:szCs w:val="24"/>
         </w:rPr>
-        <w:t>Katrine åpner appen. Først blir hun møt av en sexy meny, som gir hende valgene, min profil, dine parkeringsplasser, leide parkeringsplasser og lei en parkeringsplass. Når Katrine trykker på dine parkeringsplasser, blir hun sendt til en ny side.</w:t>
+        <w:t>Katrine åpner appen. Først blir hun møt av en sexy meny, som gir hen</w:t>
+      </w:r>
+      <w:r>
+        <w:rPr>
+          <w:rFonts w:ascii="Times New Roman" w:hAnsi="Times New Roman" w:cs="Times New Roman"/>
+          <w:sz w:val="24"/>
+          <w:szCs w:val="24"/>
+        </w:rPr>
+        <w:t>ne</w:t>
+      </w:r>
+      <w:r>
+        <w:rPr>
+          <w:rFonts w:ascii="Times New Roman" w:hAnsi="Times New Roman" w:cs="Times New Roman"/>
+          <w:sz w:val="24"/>
+          <w:szCs w:val="24"/>
+        </w:rPr>
+        <w:t xml:space="preserve"> valgene, min profil, dine parkeringsplasser, leide parkeringsplasser og lei en parkeringsplass. Når Katrine trykker på dine parkeringsplasser, blir hun sendt til en ny side.</w:t>
       </w:r>
     </w:p>
     <w:p>

</xml_diff>